<commit_message>
Fix bugs and erros
</commit_message>
<xml_diff>
--- a/public/LAF Final Template.docx
+++ b/public/LAF Final Template.docx
@@ -3122,17 +3122,6 @@
                 <w:szCs w:val="18"/>
               </w:rPr>
             </w:pPr>
-            <w:r>
-              <w:rPr>
-                <w:rFonts w:asciiTheme="minorHAnsi" w:hAnsiTheme="minorHAnsi" w:cs="Tahoma"/>
-                <w:b/>
-                <w:i/>
-                <w:iCs/>
-                <w:sz w:val="18"/>
-                <w:szCs w:val="18"/>
-              </w:rPr>
-              <w:t>${e_mgi}</w:t>
-            </w:r>
           </w:p>
         </w:tc>
       </w:tr>

</xml_diff>